<commit_message>
Added Age group and region
</commit_message>
<xml_diff>
--- a/200_DokumentationsvorlageTeil1.150.docx
+++ b/200_DokumentationsvorlageTeil1.150.docx
@@ -56,7 +56,7 @@
                         </pic:cNvPicPr>
                       </pic:nvPicPr>
                       <pic:blipFill>
-                        <a:blip r:embed="rId8">
+                        <a:blip r:embed="rId11">
                           <a:extLst>
                             <a:ext uri="{28A0092B-C50C-407E-A947-70E740481C1C}">
                               <a14:useLocalDpi xmlns:a14="http://schemas.microsoft.com/office/drawing/2010/main" val="0"/>
@@ -123,7 +123,7 @@
                         </pic:cNvPicPr>
                       </pic:nvPicPr>
                       <pic:blipFill rotWithShape="1">
-                        <a:blip r:embed="rId9">
+                        <a:blip r:embed="rId12">
                           <a:extLst>
                             <a:ext uri="{28A0092B-C50C-407E-A947-70E740481C1C}">
                               <a14:useLocalDpi xmlns:a14="http://schemas.microsoft.com/office/drawing/2010/main" val="0"/>
@@ -208,10 +208,7 @@
                                   <w:pStyle w:val="TitelTitelseite"/>
                                 </w:pPr>
                                 <w:r>
-                                  <w:rPr>
-                                    <w:highlight w:val="yellow"/>
-                                  </w:rPr>
-                                  <w:t>Projektname</w:t>
+                                  <w:t>AtomiraEvents</w:t>
                                 </w:r>
                               </w:p>
                               <w:p>
@@ -235,9 +232,33 @@
                                   <w:rPr>
                                     <w:color w:val="000000" w:themeColor="text1"/>
                                     <w:sz w:val="24"/>
-                                    <w:highlight w:val="yellow"/>
+                                    <w:highlight w:val="lightGray"/>
                                   </w:rPr>
-                                  <w:t>Version 1.0.0, 1. Dezember 2015 | Vorname Nachname des Autors</w:t>
+                                  <w:t>Version 1.0.0.1 25 Februar</w:t>
+                                </w:r>
+                                <w:r>
+                                  <w:rPr>
+                                    <w:color w:val="000000" w:themeColor="text1"/>
+                                    <w:sz w:val="24"/>
+                                    <w:highlight w:val="lightGray"/>
+                                  </w:rPr>
+                                  <w:t xml:space="preserve"> 2021</w:t>
+                                </w:r>
+                                <w:r>
+                                  <w:rPr>
+                                    <w:color w:val="000000" w:themeColor="text1"/>
+                                    <w:sz w:val="24"/>
+                                    <w:highlight w:val="lightGray"/>
+                                  </w:rPr>
+                                  <w:t xml:space="preserve">| </w:t>
+                                </w:r>
+                                <w:r>
+                                  <w:rPr>
+                                    <w:color w:val="000000" w:themeColor="text1"/>
+                                    <w:sz w:val="24"/>
+                                    <w:highlight w:val="lightGray"/>
+                                  </w:rPr>
+                                  <w:t>Graf Reinhard, Waisuddin Ghanizada</w:t>
                                 </w:r>
                               </w:p>
                             </w:txbxContent>
@@ -271,10 +292,7 @@
                             <w:pStyle w:val="TitelTitelseite"/>
                           </w:pPr>
                           <w:r>
-                            <w:rPr>
-                              <w:highlight w:val="yellow"/>
-                            </w:rPr>
-                            <w:t>Projektname</w:t>
+                            <w:t>AtomiraEvents</w:t>
                           </w:r>
                         </w:p>
                         <w:p>
@@ -298,9 +316,33 @@
                             <w:rPr>
                               <w:color w:val="000000" w:themeColor="text1"/>
                               <w:sz w:val="24"/>
-                              <w:highlight w:val="yellow"/>
+                              <w:highlight w:val="lightGray"/>
                             </w:rPr>
-                            <w:t>Version 1.0.0, 1. Dezember 2015 | Vorname Nachname des Autors</w:t>
+                            <w:t>Version 1.0.0.1 25 Februar</w:t>
+                          </w:r>
+                          <w:r>
+                            <w:rPr>
+                              <w:color w:val="000000" w:themeColor="text1"/>
+                              <w:sz w:val="24"/>
+                              <w:highlight w:val="lightGray"/>
+                            </w:rPr>
+                            <w:t xml:space="preserve"> 2021</w:t>
+                          </w:r>
+                          <w:r>
+                            <w:rPr>
+                              <w:color w:val="000000" w:themeColor="text1"/>
+                              <w:sz w:val="24"/>
+                              <w:highlight w:val="lightGray"/>
+                            </w:rPr>
+                            <w:t xml:space="preserve">| </w:t>
+                          </w:r>
+                          <w:r>
+                            <w:rPr>
+                              <w:color w:val="000000" w:themeColor="text1"/>
+                              <w:sz w:val="24"/>
+                              <w:highlight w:val="lightGray"/>
+                            </w:rPr>
+                            <w:t>Graf Reinhard, Waisuddin Ghanizada</w:t>
                           </w:r>
                         </w:p>
                       </w:txbxContent>
@@ -959,7 +1001,7 @@
                         </pic:cNvPicPr>
                       </pic:nvPicPr>
                       <pic:blipFill>
-                        <a:blip r:embed="rId10" cstate="print">
+                        <a:blip r:embed="rId13" cstate="print">
                           <a:extLst>
                             <a:ext uri="{28A0092B-C50C-407E-A947-70E740481C1C}">
                               <a14:useLocalDpi xmlns:a14="http://schemas.microsoft.com/office/drawing/2010/main" val="0"/>
@@ -2046,21 +2088,23 @@
         </w:numPr>
         <w:spacing w:after="360" w:line="276" w:lineRule="auto"/>
         <w:rPr>
-          <w:highlight w:val="yellow"/>
+          <w:highlight w:val="lightGray"/>
         </w:rPr>
       </w:pPr>
       <w:r>
         <w:rPr>
-          <w:highlight w:val="yellow"/>
+          <w:highlight w:val="lightGray"/>
         </w:rPr>
-        <w:t>A</w:t>
+        <w:t>Altersgruppe</w:t>
       </w:r>
       <w:r>
         <w:rPr>
-          <w:highlight w:val="yellow"/>
+          <w:highlight w:val="lightGray"/>
         </w:rPr>
-        <w:t>ltersgruppe</w:t>
+        <w:t>: ab 15 Jahre alt</w:t>
       </w:r>
+      <w:bookmarkStart w:id="4" w:name="_GoBack"/>
+      <w:bookmarkEnd w:id="4"/>
     </w:p>
     <w:p>
       <w:pPr>
@@ -2071,14 +2115,14 @@
         </w:numPr>
         <w:spacing w:after="360" w:line="276" w:lineRule="auto"/>
         <w:rPr>
-          <w:highlight w:val="yellow"/>
+          <w:highlight w:val="lightGray"/>
         </w:rPr>
       </w:pPr>
       <w:r>
         <w:rPr>
-          <w:highlight w:val="yellow"/>
+          <w:highlight w:val="lightGray"/>
         </w:rPr>
-        <w:t>Sprachgruppe</w:t>
+        <w:t>Deutsch</w:t>
       </w:r>
     </w:p>
     <w:p>
@@ -2090,14 +2134,14 @@
         </w:numPr>
         <w:spacing w:after="360" w:line="276" w:lineRule="auto"/>
         <w:rPr>
-          <w:highlight w:val="yellow"/>
+          <w:highlight w:val="lightGray"/>
         </w:rPr>
       </w:pPr>
       <w:r>
         <w:rPr>
-          <w:highlight w:val="yellow"/>
+          <w:highlight w:val="lightGray"/>
         </w:rPr>
-        <w:t>Region</w:t>
+        <w:t>Schweiz</w:t>
       </w:r>
     </w:p>
     <w:p>
@@ -2168,11 +2212,11 @@
       <w:pPr>
         <w:pStyle w:val="berschrift2"/>
       </w:pPr>
-      <w:bookmarkStart w:id="4" w:name="_Toc2237662"/>
+      <w:bookmarkStart w:id="5" w:name="_Toc2237662"/>
       <w:r>
         <w:t>User Stories</w:t>
       </w:r>
-      <w:bookmarkEnd w:id="4"/>
+      <w:bookmarkEnd w:id="5"/>
     </w:p>
     <w:p>
       <w:pPr>
@@ -2190,35 +2234,7 @@
         <w:rPr>
           <w:highlight w:val="yellow"/>
         </w:rPr>
-        <w:t xml:space="preserve"> Beginn von jedem Softwareprojekt steht die Anforderungsanalyse (</w:t>
-      </w:r>
-      <w:proofErr w:type="spellStart"/>
-      <w:r>
-        <w:rPr>
-          <w:highlight w:val="yellow"/>
-        </w:rPr>
-        <w:t>Requirements</w:t>
-      </w:r>
-      <w:proofErr w:type="spellEnd"/>
-      <w:r>
-        <w:rPr>
-          <w:highlight w:val="yellow"/>
-        </w:rPr>
-        <w:t xml:space="preserve"> Engineering). Hier werden die Anforderungen an das zukünftige Produkt formuliert. In der Praxis existieren hierzu unteranderem vor allem zwei Methoden </w:t>
-      </w:r>
-      <w:proofErr w:type="spellStart"/>
-      <w:r>
-        <w:rPr>
-          <w:highlight w:val="yellow"/>
-        </w:rPr>
-        <w:t>Use</w:t>
-      </w:r>
-      <w:proofErr w:type="spellEnd"/>
-      <w:r>
-        <w:rPr>
-          <w:highlight w:val="yellow"/>
-        </w:rPr>
-        <w:t xml:space="preserve">-Cases und User-Stories. </w:t>
+        <w:t xml:space="preserve"> Beginn von jedem Softwareprojekt steht die Anforderungsanalyse (Requirements Engineering). Hier werden die Anforderungen an das zukünftige Produkt formuliert. In der Praxis existieren hierzu unteranderem vor allem zwei Methoden Use-Cases und User-Stories. </w:t>
       </w:r>
       <w:r>
         <w:rPr>
@@ -2230,7 +2246,7 @@
       <w:r>
         <w:br/>
       </w:r>
-      <w:hyperlink r:id="rId11" w:history="1">
+      <w:hyperlink r:id="rId14" w:history="1">
         <w:r>
           <w:rPr>
             <w:rStyle w:val="Hyperlink"/>
@@ -2265,7 +2281,7 @@
       <w:r>
         <w:br/>
       </w:r>
-      <w:hyperlink r:id="rId12" w:history="1">
+      <w:hyperlink r:id="rId15" w:history="1">
         <w:r>
           <w:rPr>
             <w:rStyle w:val="Hyperlink"/>
@@ -3504,11 +3520,11 @@
       <w:pPr>
         <w:pStyle w:val="berschrift2"/>
       </w:pPr>
-      <w:bookmarkStart w:id="5" w:name="_Toc2237663"/>
+      <w:bookmarkStart w:id="6" w:name="_Toc2237663"/>
       <w:r>
         <w:t>Lieferumfang</w:t>
       </w:r>
-      <w:bookmarkEnd w:id="5"/>
+      <w:bookmarkEnd w:id="6"/>
     </w:p>
     <w:p>
       <w:r>
@@ -3528,44 +3544,30 @@
       <w:pPr>
         <w:pStyle w:val="berschrift3"/>
       </w:pPr>
-      <w:bookmarkStart w:id="6" w:name="_Toc512338811"/>
-      <w:bookmarkStart w:id="7" w:name="_Toc2237664"/>
+      <w:bookmarkStart w:id="7" w:name="_Toc512338811"/>
+      <w:bookmarkStart w:id="8" w:name="_Toc2237664"/>
       <w:r>
         <w:t>Applikation</w:t>
       </w:r>
-      <w:bookmarkEnd w:id="6"/>
       <w:bookmarkEnd w:id="7"/>
+      <w:bookmarkEnd w:id="8"/>
     </w:p>
     <w:p>
       <w:r>
-        <w:t>Die fertige Applikation muss zum Zeitpunkt der Projektpräsentation zusammen mit dem SQL Script, welches die Datenbank aufsetzt via GIT (oder alternativ als ZIP Datei</w:t>
-      </w:r>
-      <w:r>
-        <w:t>)</w:t>
-      </w:r>
-      <w:r>
-        <w:t xml:space="preserve"> abgegeben werden. Das Projekt muss gemäss der Installationsanleitung im zweiten Teil der Dokumentation installiert werden können. Optional und um Zusatzpunkte zu erhalten kann die fertige Applikation auf dem </w:t>
-      </w:r>
-      <w:proofErr w:type="spellStart"/>
-      <w:r>
-        <w:t>Bbc</w:t>
-      </w:r>
-      <w:proofErr w:type="spellEnd"/>
-      <w:r>
-        <w:t xml:space="preserve"> Hosting veröffentlicht werden.</w:t>
+        <w:t>Die fertige Applikation muss zum Zeitpunkt der Projektpräsentation zusammen mit dem SQL Script, welches die Datenbank aufsetzt via GIT (oder alternativ als ZIP Datei) abgegeben werden. Das Projekt muss gemäss der Installationsanleitung im zweiten Teil der Dokumentation installiert werden können. Optional und um Zusatzpunkte zu erhalten kann die fertige Applikation auf dem Bbc Hosting veröffentlicht werden.</w:t>
       </w:r>
     </w:p>
     <w:p>
       <w:pPr>
         <w:pStyle w:val="berschrift3"/>
       </w:pPr>
-      <w:bookmarkStart w:id="8" w:name="_Toc512338812"/>
-      <w:bookmarkStart w:id="9" w:name="_Toc2237665"/>
+      <w:bookmarkStart w:id="9" w:name="_Toc512338812"/>
+      <w:bookmarkStart w:id="10" w:name="_Toc2237665"/>
       <w:r>
         <w:t>Dokumentation</w:t>
       </w:r>
-      <w:bookmarkEnd w:id="8"/>
       <w:bookmarkEnd w:id="9"/>
+      <w:bookmarkEnd w:id="10"/>
     </w:p>
     <w:p>
       <w:r>
@@ -3579,8 +3581,6 @@
       <w:r>
         <w:br w:type="page"/>
       </w:r>
-      <w:bookmarkStart w:id="10" w:name="_GoBack"/>
-      <w:bookmarkEnd w:id="10"/>
     </w:p>
     <w:p>
       <w:pPr>
@@ -3598,12 +3598,10 @@
         <w:pStyle w:val="berschrift2"/>
       </w:pPr>
       <w:bookmarkStart w:id="12" w:name="_Toc2237667"/>
-      <w:proofErr w:type="spellStart"/>
       <w:r>
         <w:t>Mockups</w:t>
       </w:r>
       <w:bookmarkEnd w:id="12"/>
-      <w:proofErr w:type="spellEnd"/>
     </w:p>
     <w:p>
       <w:r>
@@ -3612,7 +3610,6 @@
         </w:rPr>
         <w:t xml:space="preserve">Dieser Abschnitt enthält alle </w:t>
       </w:r>
-      <w:proofErr w:type="spellStart"/>
       <w:r>
         <w:rPr>
           <w:highlight w:val="yellow"/>
@@ -3623,14 +3620,7 @@
         <w:rPr>
           <w:highlight w:val="yellow"/>
         </w:rPr>
-        <w:t>s</w:t>
-      </w:r>
-      <w:proofErr w:type="spellEnd"/>
-      <w:r>
-        <w:rPr>
-          <w:highlight w:val="yellow"/>
-        </w:rPr>
-        <w:t xml:space="preserve"> inklusiv einer Beschreibung.</w:t>
+        <w:t>s inklusiv einer Beschreibung.</w:t>
       </w:r>
     </w:p>
     <w:p/>
@@ -3789,7 +3779,7 @@
       </w:pPr>
     </w:p>
     <w:sectPr>
-      <w:footerReference w:type="default" r:id="rId13"/>
+      <w:footerReference w:type="default" r:id="rId16"/>
       <w:pgSz w:w="11906" w:h="16838" w:code="9"/>
       <w:pgMar w:top="1134" w:right="1134" w:bottom="1134" w:left="1134" w:header="709" w:footer="454" w:gutter="0"/>
       <w:pgNumType w:start="0"/>
@@ -4015,7 +4005,7 @@
                 <w:sz w:val="16"/>
                 <w:szCs w:val="16"/>
               </w:rPr>
-              <w:t>6</w:t>
+              <w:t>5</w:t>
             </w:r>
             <w:r>
               <w:rPr>
@@ -7863,10 +7853,21 @@
 </file>
 
 <file path=customXml/item1.xml><?xml version="1.0" encoding="utf-8"?>
-<b:Sources xmlns:b="http://schemas.openxmlformats.org/officeDocument/2006/bibliography" xmlns="http://schemas.openxmlformats.org/officeDocument/2006/bibliography" SelectedStyle="\APASixthEditionOfficeOnline.xsl" StyleName="APA" Version="6"/>
+<p:properties xmlns:p="http://schemas.microsoft.com/office/2006/metadata/properties" xmlns:xsi="http://www.w3.org/2001/XMLSchema-instance" xmlns:pc="http://schemas.microsoft.com/office/infopath/2007/PartnerControls">
+  <documentManagement/>
+</p:properties>
 </file>
 
 <file path=customXml/item2.xml><?xml version="1.0" encoding="utf-8"?>
+<?mso-contentType ?>
+<FormTemplates xmlns="http://schemas.microsoft.com/sharepoint/v3/contenttype/forms">
+  <Display>DocumentLibraryForm</Display>
+  <Edit>DocumentLibraryForm</Edit>
+  <New>DocumentLibraryForm</New>
+</FormTemplates>
+</file>
+
+<file path=customXml/item3.xml><?xml version="1.0" encoding="utf-8"?>
 <ct:contentTypeSchema xmlns:ct="http://schemas.microsoft.com/office/2006/metadata/contentType" xmlns:ma="http://schemas.microsoft.com/office/2006/metadata/properties/metaAttributes" ct:_="" ma:_="" ma:contentTypeName="Dokument" ma:contentTypeID="0x010100897C83353470EA40B1960D5B3F1FD0FD" ma:contentTypeVersion="9" ma:contentTypeDescription="Ein neues Dokument erstellen." ma:contentTypeScope="" ma:versionID="8730c3a0910e8ff44f1ccd2d1dc0dec0">
   <xsd:schema xmlns:xsd="http://www.w3.org/2001/XMLSchema" xmlns:xs="http://www.w3.org/2001/XMLSchema" xmlns:p="http://schemas.microsoft.com/office/2006/metadata/properties" xmlns:ns2="6d525c06-2c7b-4297-8956-c36238dd04ac" xmlns:ns3="365abb36-3c27-43a9-9085-7dc91234eb0f" targetNamespace="http://schemas.microsoft.com/office/2006/metadata/properties" ma:root="true" ma:fieldsID="e812eb13081901143356a5704d41fbe4" ns2:_="" ns3:_="">
     <xsd:import namespace="6d525c06-2c7b-4297-8956-c36238dd04ac"/>
@@ -8063,37 +8064,50 @@
 </ct:contentTypeSchema>
 </file>
 
-<file path=customXml/item3.xml><?xml version="1.0" encoding="utf-8"?>
-<?mso-contentType ?>
-<FormTemplates xmlns="http://schemas.microsoft.com/sharepoint/v3/contenttype/forms">
-  <Display>DocumentLibraryForm</Display>
-  <Edit>DocumentLibraryForm</Edit>
-  <New>DocumentLibraryForm</New>
-</FormTemplates>
-</file>
-
 <file path=customXml/item4.xml><?xml version="1.0" encoding="utf-8"?>
-<p:properties xmlns:p="http://schemas.microsoft.com/office/2006/metadata/properties" xmlns:xsi="http://www.w3.org/2001/XMLSchema-instance" xmlns:pc="http://schemas.microsoft.com/office/infopath/2007/PartnerControls">
-  <documentManagement/>
-</p:properties>
+<b:Sources xmlns:b="http://schemas.openxmlformats.org/officeDocument/2006/bibliography" xmlns="http://schemas.openxmlformats.org/officeDocument/2006/bibliography" SelectedStyle="\APASixthEditionOfficeOnline.xsl" StyleName="APA" Version="6"/>
 </file>
 
 <file path=customXml/itemProps1.xml><?xml version="1.0" encoding="utf-8"?>
-<ds:datastoreItem xmlns:ds="http://schemas.openxmlformats.org/officeDocument/2006/customXml" ds:itemID="{DD76E782-1888-4BCC-9100-4E8684750796}">
+<ds:datastoreItem xmlns:ds="http://schemas.openxmlformats.org/officeDocument/2006/customXml" ds:itemID="{61188202-B6C1-4C0F-83F4-A29E3E390F89}">
   <ds:schemaRefs>
-    <ds:schemaRef ds:uri="http://schemas.openxmlformats.org/officeDocument/2006/bibliography"/>
+    <ds:schemaRef ds:uri="http://schemas.microsoft.com/office/2006/metadata/properties"/>
+    <ds:schemaRef ds:uri="http://schemas.microsoft.com/office/infopath/2007/PartnerControls"/>
   </ds:schemaRefs>
 </ds:datastoreItem>
 </file>
 
 <file path=customXml/itemProps2.xml><?xml version="1.0" encoding="utf-8"?>
-<ds:datastoreItem xmlns:ds="http://schemas.openxmlformats.org/officeDocument/2006/customXml" ds:itemID="{8D0C9A8C-6F7C-4504-8676-1B247C03C21B}"/>
+<ds:datastoreItem xmlns:ds="http://schemas.openxmlformats.org/officeDocument/2006/customXml" ds:itemID="{51F52BAC-778D-4F04-A06D-49C298846868}">
+  <ds:schemaRefs>
+    <ds:schemaRef ds:uri="http://schemas.microsoft.com/sharepoint/v3/contenttype/forms"/>
+  </ds:schemaRefs>
+</ds:datastoreItem>
 </file>
 
 <file path=customXml/itemProps3.xml><?xml version="1.0" encoding="utf-8"?>
-<ds:datastoreItem xmlns:ds="http://schemas.openxmlformats.org/officeDocument/2006/customXml" ds:itemID="{51F52BAC-778D-4F04-A06D-49C298846868}"/>
+<ds:datastoreItem xmlns:ds="http://schemas.openxmlformats.org/officeDocument/2006/customXml" ds:itemID="{8D0C9A8C-6F7C-4504-8676-1B247C03C21B}">
+  <ds:schemaRefs>
+    <ds:schemaRef ds:uri="http://schemas.microsoft.com/office/2006/metadata/contentType"/>
+    <ds:schemaRef ds:uri="http://schemas.microsoft.com/office/2006/metadata/properties/metaAttributes"/>
+    <ds:schemaRef ds:uri="http://www.w3.org/2001/XMLSchema"/>
+    <ds:schemaRef ds:uri="http://schemas.microsoft.com/office/2006/metadata/properties"/>
+    <ds:schemaRef ds:uri="6d525c06-2c7b-4297-8956-c36238dd04ac"/>
+    <ds:schemaRef ds:uri="365abb36-3c27-43a9-9085-7dc91234eb0f"/>
+    <ds:schemaRef ds:uri="http://schemas.microsoft.com/office/2006/documentManagement/types"/>
+    <ds:schemaRef ds:uri="http://schemas.microsoft.com/office/infopath/2007/PartnerControls"/>
+    <ds:schemaRef ds:uri="http://schemas.openxmlformats.org/package/2006/metadata/core-properties"/>
+    <ds:schemaRef ds:uri="http://purl.org/dc/elements/1.1/"/>
+    <ds:schemaRef ds:uri="http://purl.org/dc/terms/"/>
+    <ds:schemaRef ds:uri="http://schemas.microsoft.com/internal/obd"/>
+  </ds:schemaRefs>
+</ds:datastoreItem>
 </file>
 
 <file path=customXml/itemProps4.xml><?xml version="1.0" encoding="utf-8"?>
-<ds:datastoreItem xmlns:ds="http://schemas.openxmlformats.org/officeDocument/2006/customXml" ds:itemID="{61188202-B6C1-4C0F-83F4-A29E3E390F89}"/>
+<ds:datastoreItem xmlns:ds="http://schemas.openxmlformats.org/officeDocument/2006/customXml" ds:itemID="{4F03C534-86B6-4130-B01D-0473923E57DA}">
+  <ds:schemaRefs>
+    <ds:schemaRef ds:uri="http://schemas.openxmlformats.org/officeDocument/2006/bibliography"/>
+  </ds:schemaRefs>
+</ds:datastoreItem>
 </file>
</xml_diff>